<commit_message>
Revised sample test results
</commit_message>
<xml_diff>
--- a/test/PubMedIn-1/PubMedIn-1.xml-fr.docx
+++ b/test/PubMedIn-1/PubMedIn-1.xml-fr.docx
@@ -46,7 +46,7 @@
         <w:t>Nom de l'éditeur</w:t>
       </w:r>
       <w:r>
-        <w:t xml:space="preserve"> : DOVE Medical Press</w:t>
+        <w:t> : DOVE Medical Press</w:t>
       </w:r>
     </w:p>
     <w:p>
@@ -60,7 +60,7 @@
         <w:t>Intitulé de la revue</w:t>
       </w:r>
       <w:r>
-        <w:t xml:space="preserve"> : Journal of Placeholder Studies</w:t>
+        <w:t> : Journal of Placeholder Studies</w:t>
       </w:r>
     </w:p>
     <w:p>
@@ -74,7 +74,7 @@
         <w:t>ISSN</w:t>
       </w:r>
       <w:r>
-        <w:t xml:space="preserve"> : 0000-0000</w:t>
+        <w:t> : 0000-0000</w:t>
       </w:r>
     </w:p>
     <w:p>
@@ -88,7 +88,7 @@
         <w:t>Volume</w:t>
       </w:r>
       <w:r>
-        <w:t xml:space="preserve"> : 12</w:t>
+        <w:t> : 12</w:t>
       </w:r>
     </w:p>
     <w:p>
@@ -102,7 +102,7 @@
         <w:t>Numéro</w:t>
       </w:r>
       <w:r>
-        <w:t xml:space="preserve"> : 3</w:t>
+        <w:t> : 3</w:t>
       </w:r>
     </w:p>
     <w:p>
@@ -133,7 +133,7 @@
         <w:t>Année</w:t>
       </w:r>
       <w:r>
-        <w:t xml:space="preserve"> : 2000</w:t>
+        <w:t> : 2000</w:t>
       </w:r>
     </w:p>
     <w:p>
@@ -147,7 +147,7 @@
         <w:t>Mois</w:t>
       </w:r>
       <w:r>
-        <w:t xml:space="preserve"> : 01</w:t>
+        <w:t> : 01</w:t>
       </w:r>
     </w:p>
     <w:p>
@@ -161,7 +161,7 @@
         <w:t>Intitulé de l'article</w:t>
       </w:r>
       <w:r>
-        <w:t xml:space="preserve"> : A Study on Placeholder Data</w:t>
+        <w:t> : A Study on Placeholder Data</w:t>
       </w:r>
     </w:p>
     <w:p>
@@ -175,7 +175,7 @@
         <w:t>Première page</w:t>
       </w:r>
       <w:r>
-        <w:t xml:space="preserve"> : 2955</w:t>
+        <w:t> : 2955</w:t>
       </w:r>
       <w:r>
         <w:rPr>
@@ -195,7 +195,7 @@
         <w:t>Dernière page</w:t>
       </w:r>
       <w:r>
-        <w:t xml:space="preserve"> : 2967</w:t>
+        <w:t> : 2967</w:t>
       </w:r>
     </w:p>
     <w:p>
@@ -209,7 +209,7 @@
         <w:t>ID d'emplacement électronique</w:t>
       </w:r>
       <w:r>
-        <w:t xml:space="preserve"> : 10.9999/fake.doi.00001</w:t>
+        <w:t> : 10.9999/fake.doi.00001</w:t>
       </w:r>
       <w:r>
         <w:rPr>
@@ -229,7 +229,7 @@
         <w:t>Langue</w:t>
       </w:r>
       <w:r>
-        <w:t xml:space="preserve"> : EN</w:t>
+        <w:t> : EN</w:t>
       </w:r>
     </w:p>
     <w:p>
@@ -265,7 +265,7 @@
         <w:t>Prénom</w:t>
       </w:r>
       <w:r>
-        <w:t xml:space="preserve"> : Emma</w:t>
+        <w:t> : Emma</w:t>
       </w:r>
       <w:r>
         <w:rPr>
@@ -285,7 +285,7 @@
         <w:t>Nom</w:t>
       </w:r>
       <w:r>
-        <w:t xml:space="preserve"> : Crusoe</w:t>
+        <w:t> : Crusoe</w:t>
       </w:r>
     </w:p>
     <w:p>
@@ -299,7 +299,7 @@
         <w:t>Affiliation</w:t>
       </w:r>
       <w:r>
-        <w:t xml:space="preserve"> : Department of Placeholder Studies, Fictional University</w:t>
+        <w:t> : Department of Placeholder Studies, Fictional University</w:t>
       </w:r>
     </w:p>
     <w:p>
@@ -324,7 +324,7 @@
         <w:t>Prénom</w:t>
       </w:r>
       <w:r>
-        <w:t xml:space="preserve"> : Dorothy</w:t>
+        <w:t> : Dorothy</w:t>
       </w:r>
       <w:r>
         <w:rPr>
@@ -344,7 +344,7 @@
         <w:t>Deuxième prénom</w:t>
       </w:r>
       <w:r>
-        <w:t xml:space="preserve"> : Finn</w:t>
+        <w:t> : Finn</w:t>
       </w:r>
     </w:p>
     <w:p>
@@ -358,7 +358,7 @@
         <w:t>Nom</w:t>
       </w:r>
       <w:r>
-        <w:t xml:space="preserve"> : Linton</w:t>
+        <w:t> : Linton</w:t>
       </w:r>
     </w:p>
     <w:p>
@@ -372,7 +372,7 @@
         <w:t>Affiliation</w:t>
       </w:r>
       <w:r>
-        <w:t xml:space="preserve"> : Department of Placeholder Studies, Fictional University</w:t>
+        <w:t> : Department of Placeholder Studies, Fictional University</w:t>
       </w:r>
     </w:p>
     <w:p>
@@ -397,7 +397,7 @@
         <w:t>Prénom</w:t>
       </w:r>
       <w:r>
-        <w:t xml:space="preserve"> : Lewis</w:t>
+        <w:t> : Lewis</w:t>
       </w:r>
       <w:r>
         <w:rPr>
@@ -417,7 +417,7 @@
         <w:t>Nom</w:t>
       </w:r>
       <w:r>
-        <w:t xml:space="preserve"> : Pickwick</w:t>
+        <w:t> : Pickwick</w:t>
       </w:r>
     </w:p>
     <w:p>
@@ -442,7 +442,7 @@
         <w:t>Affiliation</w:t>
       </w:r>
       <w:r>
-        <w:t xml:space="preserve"> : Department of Placeholder Studies, Fictional University</w:t>
+        <w:t> : Department of Placeholder Studies, Fictional University</w:t>
       </w:r>
     </w:p>
     <w:p>
@@ -467,7 +467,7 @@
         <w:t>Affiliation</w:t>
       </w:r>
       <w:r>
-        <w:t xml:space="preserve"> : Department of Placeholder Studies, Fictional University</w:t>
+        <w:t> : Department of Placeholder Studies, Fictional University</w:t>
       </w:r>
     </w:p>
     <w:p>
@@ -481,7 +481,7 @@
         <w:t>Identifiant</w:t>
       </w:r>
       <w:r>
-        <w:t xml:space="preserve"> : FAKEID00001</w:t>
+        <w:t> : FAKEID00001</w:t>
       </w:r>
       <w:r>
         <w:rPr>
@@ -512,7 +512,7 @@
         <w:t>Prénom</w:t>
       </w:r>
       <w:r>
-        <w:t xml:space="preserve"> : Oliver</w:t>
+        <w:t> : Oliver</w:t>
       </w:r>
       <w:r>
         <w:rPr>
@@ -532,7 +532,7 @@
         <w:t>Nom</w:t>
       </w:r>
       <w:r>
-        <w:t xml:space="preserve"> : Holmes</w:t>
+        <w:t> : Holmes</w:t>
       </w:r>
     </w:p>
     <w:p>
@@ -557,7 +557,7 @@
         <w:t>Affiliation</w:t>
       </w:r>
       <w:r>
-        <w:t xml:space="preserve"> : Department of Placeholder Studies, Fictional University</w:t>
+        <w:t> : Department of Placeholder Studies, Fictional University</w:t>
       </w:r>
     </w:p>
     <w:p>
@@ -571,7 +571,7 @@
         <w:t>Identifiant</w:t>
       </w:r>
       <w:r>
-        <w:t xml:space="preserve"> : FAKEID00001</w:t>
+        <w:t> : FAKEID00001</w:t>
       </w:r>
       <w:r>
         <w:rPr>
@@ -602,7 +602,7 @@
         <w:t>Prénom</w:t>
       </w:r>
       <w:r>
-        <w:t xml:space="preserve"> : Yvonne</w:t>
+        <w:t> : Yvonne</w:t>
       </w:r>
       <w:r>
         <w:rPr>
@@ -622,7 +622,7 @@
         <w:t>Nom</w:t>
       </w:r>
       <w:r>
-        <w:t xml:space="preserve"> : Watson</w:t>
+        <w:t> : Watson</w:t>
       </w:r>
     </w:p>
     <w:p>
@@ -636,7 +636,7 @@
         <w:t>Affiliation</w:t>
       </w:r>
       <w:r>
-        <w:t xml:space="preserve"> : Department of Placeholder Studies, Fictional University</w:t>
+        <w:t> : Department of Placeholder Studies, Fictional University</w:t>
       </w:r>
     </w:p>
     <w:p>
@@ -650,7 +650,7 @@
         <w:t>Type de publication</w:t>
       </w:r>
       <w:r>
-        <w:t xml:space="preserve"> : Journal Article</w:t>
+        <w:t> : Journal Article</w:t>
       </w:r>
     </w:p>
     <w:p>
@@ -675,7 +675,7 @@
         <w:t>Identifiant de l'article</w:t>
       </w:r>
       <w:r>
-        <w:t xml:space="preserve"> : FAKEID00001</w:t>
+        <w:t> : FAKEID00001</w:t>
       </w:r>
       <w:r>
         <w:rPr>
@@ -695,7 +695,7 @@
         <w:t>Identifiant de l'article</w:t>
       </w:r>
       <w:r>
-        <w:t xml:space="preserve"> : 10.9999/fake.doi.00001</w:t>
+        <w:t> : 10.9999/fake.doi.00001</w:t>
       </w:r>
       <w:r>
         <w:rPr>
@@ -743,7 +743,7 @@
         <w:t>Année</w:t>
       </w:r>
       <w:r>
-        <w:t xml:space="preserve"> : 2000</w:t>
+        <w:t> : 2000</w:t>
       </w:r>
     </w:p>
     <w:p>
@@ -757,7 +757,7 @@
         <w:t>Mois</w:t>
       </w:r>
       <w:r>
-        <w:t xml:space="preserve"> : 01</w:t>
+        <w:t> : 01</w:t>
       </w:r>
     </w:p>
     <w:p>
@@ -771,7 +771,7 @@
         <w:t>Jour</w:t>
       </w:r>
       <w:r>
-        <w:t xml:space="preserve"> : 01</w:t>
+        <w:t> : 01</w:t>
       </w:r>
     </w:p>
     <w:p>
@@ -802,7 +802,7 @@
         <w:t>Année</w:t>
       </w:r>
       <w:r>
-        <w:t xml:space="preserve"> : 2000</w:t>
+        <w:t> : 2000</w:t>
       </w:r>
     </w:p>
     <w:p>
@@ -816,7 +816,7 @@
         <w:t>Mois</w:t>
       </w:r>
       <w:r>
-        <w:t xml:space="preserve"> : 01</w:t>
+        <w:t> : 01</w:t>
       </w:r>
     </w:p>
     <w:p>
@@ -830,7 +830,7 @@
         <w:t>Jour</w:t>
       </w:r>
       <w:r>
-        <w:t xml:space="preserve"> : 01</w:t>
+        <w:t> : 01</w:t>
       </w:r>
     </w:p>
     <w:p>
@@ -861,7 +861,7 @@
         <w:t>Année</w:t>
       </w:r>
       <w:r>
-        <w:t xml:space="preserve"> : 2000</w:t>
+        <w:t> : 2000</w:t>
       </w:r>
     </w:p>
     <w:p>
@@ -875,7 +875,7 @@
         <w:t>Mois</w:t>
       </w:r>
       <w:r>
-        <w:t xml:space="preserve"> : 01</w:t>
+        <w:t> : 01</w:t>
       </w:r>
     </w:p>
     <w:p>
@@ -889,7 +889,7 @@
         <w:t>Jour</w:t>
       </w:r>
       <w:r>
-        <w:t xml:space="preserve"> : 01</w:t>
+        <w:t> : 01</w:t>
       </w:r>
     </w:p>
     <w:p>
@@ -914,7 +914,7 @@
         <w:t>Texte du l'abrégé</w:t>
       </w:r>
       <w:r>
-        <w:t xml:space="preserve"> : This is a placeholder abstract. Lorem ipsum dolor sit amet, consectetur adipiscing elit. Sed non risus. Suspendisse lectus tortor, dignissim sit amet, adipiscing nec, ultricies sed, dolor. Lorem ipsum dolor sit amet, consectetur adipiscing elit. Sed non risus. Suspendisse lectus tortor, dignissim sit amet, adipiscing nec, ultricies sed, dolor. Lorem ipsum dolor sit amet, consectetur adipiscing elit. Sed non risus. Suspendisse lectus tortor, dignissim sit amet, adipiscing nec, ultricies sed, dolor. Lorem ipsum dolor sit amet, c</w:t>
+        <w:t> : This is a placeholder abstract. Lorem ipsum dolor sit amet, consectetur adipiscing elit. Sed non risus. Suspendisse lectus tortor, dignissim sit amet, adipiscing nec, ultricies sed, dolor. Lorem ipsum dolor sit amet, consectetur adipiscing elit. Sed non risus. Suspendisse lectus tortor, dignissim sit amet, adipiscing nec, ultricies sed, dolor. Lorem ipsum dolor sit amet, consectetur adipiscing elit. Sed non risus. Suspendisse lectus tortor, dignissim sit amet, adipiscing nec, ultricies sed, dolor. Lorem ipsum dolor sit amet, c</w:t>
       </w:r>
       <w:r>
         <w:rPr>
@@ -934,7 +934,7 @@
         <w:t>Texte du l'abrégé</w:t>
       </w:r>
       <w:r>
-        <w:t xml:space="preserve"> : This is a placeholder abstract. Lorem ipsum dolor sit amet, consectetur adipiscing elit. Sed non risus. Suspendisse lectus tortor, dignissim sit amet, adipiscing nec, ultricies sed, dolor. Lorem ipsum dolor sit amet, consectetur adipiscing elit. Sed non risus. Suspendisse lectus tortor, dignissim sit amet, adipiscing nec, ultricies sed, dolor. Lorem ipsum dolor sit amet, consectetur adipiscin</w:t>
+        <w:t> : This is a placeholder abstract. Lorem ipsum dolor sit amet, consectetur adipiscing elit. Sed non risus. Suspendisse lectus tortor, dignissim sit amet, adipiscing nec, ultricies sed, dolor. Lorem ipsum dolor sit amet, consectetur adipiscing elit. Sed non risus. Suspendisse lectus tortor, dignissim sit amet, adipiscing nec, ultricies sed, dolor. Lorem ipsum dolor sit amet, consectetur adipiscin</w:t>
       </w:r>
       <w:r>
         <w:rPr>
@@ -954,7 +954,7 @@
         <w:t>Texte du l'abrégé</w:t>
       </w:r>
       <w:r>
-        <w:t xml:space="preserve"> : This is a placeholder abstract. Lorem ipsum dolor sit amet, consectetur adipiscing elit. Sed non risus. Suspendisse lectus tortor, dignissim sit amet, adipiscing nec, ultricies sed, dolor. Lorem ipsum dolor sit amet, consectetur adipiscing elit. Sed non risus. Suspendisse lectus tortor, dignissim sit amet, adipiscing nec, ultricies sed, dolor. Lorem ipsum dolor sit amet, consectetur adipiscing elit. Sed non risus. Suspendisse lectus tortor, dignissim sit amet, adipiscing nec, ultricies sed, dolor. Lorem ipsum dolor sit amet, consectetur adipiscing elit. Sed non risus. Suspendisse lectus tortor, dignissim sit amet, adipiscing nec, ultricies sed, dolor. Lorem ipsum dolor sit amet</w:t>
+        <w:t> : This is a placeholder abstract. Lorem ipsum dolor sit amet, consectetur adipiscing elit. Sed non risus. Suspendisse lectus tortor, dignissim sit amet, adipiscing nec, ultricies sed, dolor. Lorem ipsum dolor sit amet, consectetur adipiscing elit. Sed non risus. Suspendisse lectus tortor, dignissim sit amet, adipiscing nec, ultricies sed, dolor. Lorem ipsum dolor sit amet, consectetur adipiscing elit. Sed non risus. Suspendisse lectus tortor, dignissim sit amet, adipiscing nec, ultricies sed, dolor. Lorem ipsum dolor sit amet, consectetur adipiscing elit. Sed non risus. Suspendisse lectus tortor, dignissim sit amet, adipiscing nec, ultricies sed, dolor. Lorem ipsum dolor sit amet</w:t>
       </w:r>
       <w:r>
         <w:rPr>
@@ -974,7 +974,7 @@
         <w:t>Texte du l'abrégé</w:t>
       </w:r>
       <w:r>
-        <w:t xml:space="preserve"> : This is a placeholder abstract. Lorem ipsum dolor sit amet, consectetur adipiscing elit. Sed non risus. Suspendisse lectus tortor, dignissim sit amet, adipiscing nec, ultricies sed, dolor. Lorem ipsum dolor sit amet, consectetur adipiscing elit. Sed non risus. Suspendis</w:t>
+        <w:t> : This is a placeholder abstract. Lorem ipsum dolor sit amet, consectetur adipiscing elit. Sed non risus. Suspendisse lectus tortor, dignissim sit amet, adipiscing nec, ultricies sed, dolor. Lorem ipsum dolor sit amet, consectetur adipiscing elit. Sed non risus. Suspendis</w:t>
       </w:r>
       <w:r>
         <w:rPr>
@@ -994,7 +994,7 @@
         <w:t>Autre résumé</w:t>
       </w:r>
       <w:r>
-        <w:t xml:space="preserve"> : This is a placeholder abstract. Lorem ipsum dolor sit amet, consectetur adipiscing elit. Sed non risus. Suspendisse lectus tortor, dignissim sit amet, adipiscing nec, ultricies sed, dolor. Lorem ipsum dolor sit amet, consectetur adipiscing elit. Sed non risus. Suspendisse lectus tortor, dignissim sit amet, adipiscing nec, ultricies sed, dolor. Lorem ipsum dolor sit amet, consectetur adipiscing elit. Sed non risus. Suspendisse lectus tortor, dignissim sit amet, adipiscing nec, ultricies sed, dolor. Lorem ipsum dolor sit amet, consectetur adipiscing elit. Sed non risus. Suspendisse lectus tortor, dignissim sit amet, adipiscing nec, ultricies sed, dolor. Lorem ipsum dolor sit amet, consectetur adipiscing elit. Sed non risus. Suspendisse lectus tortor, dignissim sit amet, adipiscing nec, u</w:t>
+        <w:t> : This is a placeholder abstract. Lorem ipsum dolor sit amet, consectetur adipiscing elit. Sed non risus. Suspendisse lectus tortor, dignissim sit amet, adipiscing nec, ultricies sed, dolor. Lorem ipsum dolor sit amet, consectetur adipiscing elit. Sed non risus. Suspendisse lectus tortor, dignissim sit amet, adipiscing nec, ultricies sed, dolor. Lorem ipsum dolor sit amet, consectetur adipiscing elit. Sed non risus. Suspendisse lectus tortor, dignissim sit amet, adipiscing nec, ultricies sed, dolor. Lorem ipsum dolor sit amet, consectetur adipiscing elit. Sed non risus. Suspendisse lectus tortor, dignissim sit amet, adipiscing nec, ultricies sed, dolor. Lorem ipsum dolor sit amet, consectetur adipiscing elit. Sed non risus. Suspendisse lectus tortor, dignissim sit amet, adipiscing nec, u</w:t>
       </w:r>
       <w:r>
         <w:rPr>
@@ -1014,7 +1014,7 @@
         <w:t>Détails sur les droits d'auteur</w:t>
       </w:r>
       <w:r>
-        <w:t xml:space="preserve"> : © 2000 Fictional Publisher. All rights reserved.</w:t>
+        <w:t> : © 2000 Fictional Publisher. All rights reserved.</w:t>
       </w:r>
     </w:p>
     <w:p>
@@ -1028,7 +1028,7 @@
         <w:t>Déclaration de conflit d'intérêts</w:t>
       </w:r>
       <w:r>
-        <w:t xml:space="preserve"> : The authors report no conflicts of interest in this 
+        <w:t> : The authors report no conflicts of interest in this 
      work.</w:t>
       </w:r>
     </w:p>
@@ -1071,7 +1071,7 @@
         <w:t>Paramètre</w:t>
       </w:r>
       <w:r>
-        <w:t xml:space="preserve"> : COPD</w:t>
+        <w:t> : COPD</w:t>
       </w:r>
       <w:r>
         <w:rPr>
@@ -1108,7 +1108,7 @@
         <w:t>Paramètre</w:t>
       </w:r>
       <w:r>
-        <w:t xml:space="preserve"> : Internet</w:t>
+        <w:t> : Internet</w:t>
       </w:r>
       <w:r>
         <w:rPr>
@@ -1145,7 +1145,7 @@
         <w:t>Paramètre</w:t>
       </w:r>
       <w:r>
-        <w:t xml:space="preserve"> : coaching</w:t>
+        <w:t> : coaching</w:t>
       </w:r>
       <w:r>
         <w:rPr>
@@ -1182,7 +1182,7 @@
         <w:t>Paramètre</w:t>
       </w:r>
       <w:r>
-        <w:t xml:space="preserve"> : patient activation</w:t>
+        <w:t> : patient activation</w:t>
       </w:r>
       <w:r>
         <w:rPr>
@@ -1219,7 +1219,7 @@
         <w:t>Paramètre</w:t>
       </w:r>
       <w:r>
-        <w:t xml:space="preserve"> : FAKEGRANT</w:t>
+        <w:t> : FAKEGRANT</w:t>
       </w:r>
       <w:r>
         <w:rPr>
@@ -1239,7 +1239,7 @@
         <w:t>Paramètre</w:t>
       </w:r>
       <w:r>
-        <w:t xml:space="preserve"> : FAKEGRANT</w:t>
+        <w:t> : FAKEGRANT</w:t>
       </w:r>
       <w:r>
         <w:rPr>
@@ -1276,7 +1276,7 @@
         <w:t>Paramètre</w:t>
       </w:r>
       <w:r>
-        <w:t xml:space="preserve"> : FAKEGRANT</w:t>
+        <w:t> : FAKEGRANT</w:t>
       </w:r>
       <w:r>
         <w:rPr>
@@ -1296,7 +1296,7 @@
         <w:t>Paramètre</w:t>
       </w:r>
       <w:r>
-        <w:t xml:space="preserve"> : FAKEGRANT</w:t>
+        <w:t> : FAKEGRANT</w:t>
       </w:r>
       <w:r>
         <w:rPr>
@@ -1316,7 +1316,7 @@
         <w:t>Paramètre</w:t>
       </w:r>
       <w:r>
-        <w:t xml:space="preserve"> : FAKEGRANT</w:t>
+        <w:t> : FAKEGRANT</w:t>
       </w:r>
       <w:r>
         <w:rPr>
@@ -1336,7 +1336,7 @@
         <w:t>Paramètre</w:t>
       </w:r>
       <w:r>
-        <w:t xml:space="preserve"> : FAKEGRANT</w:t>
+        <w:t> : FAKEGRANT</w:t>
       </w:r>
       <w:r>
         <w:rPr>
@@ -1378,7 +1378,7 @@
         <w:t>Citation</w:t>
       </w:r>
       <w:r>
-        <w:t xml:space="preserve"> : Doe J. Fictional Study on Placeholder Data. Journal of Placeholder Studies. 2000;1(1):100‑104.</w:t>
+        <w:t> : Doe J. Fictional Study on Placeholder Data. Journal of Placeholder Studies. 2000;1(1):100‑104.</w:t>
       </w:r>
     </w:p>
     <w:p>
@@ -1403,7 +1403,7 @@
         <w:t>Identifiant de l'article</w:t>
       </w:r>
       <w:r>
-        <w:t xml:space="preserve"> : FAKEID00001</w:t>
+        <w:t> : FAKEID00001</w:t>
       </w:r>
       <w:r>
         <w:rPr>
@@ -1423,7 +1423,7 @@
         <w:t>Identifiant de l'article</w:t>
       </w:r>
       <w:r>
-        <w:t xml:space="preserve"> : FAKEID00001</w:t>
+        <w:t> : FAKEID00001</w:t>
       </w:r>
       <w:r>
         <w:rPr>
@@ -1454,7 +1454,7 @@
         <w:t>Citation</w:t>
       </w:r>
       <w:r>
-        <w:t xml:space="preserve"> : Doe J. Fictional Study on Placeholder Data. Journal of Placeholder Studies. 2000;1(1):100‑104.</w:t>
+        <w:t> : Doe J. Fictional Study on Placeholder Data. Journal of Placeholder Studies. 2000;1(1):100‑104.</w:t>
       </w:r>
     </w:p>
     <w:p>
@@ -1479,7 +1479,7 @@
         <w:t>Identifiant de l'article</w:t>
       </w:r>
       <w:r>
-        <w:t xml:space="preserve"> : FAKEID00001</w:t>
+        <w:t> : FAKEID00001</w:t>
       </w:r>
       <w:r>
         <w:rPr>
@@ -1506,7 +1506,7 @@
         <w:t>Identifiant de l'article</w:t>
       </w:r>
       <w:r>
-        <w:t xml:space="preserve"> : FAKEID00001</w:t>
+        <w:t> : FAKEID00001</w:t>
       </w:r>
       <w:r>
         <w:rPr>
@@ -1527,7 +1527,7 @@
       <w:pStyle w:val="Footer"/>
     </w:pPr>
     <w:r>
-      <w:t xml:space="preserve">2025-06-30 01:36Z / </w:t>
+      <w:t xml:space="preserve">2025-06-30 12:13Z / </w:t>
     </w:r>
     <w:hyperlink>
       <w:r>

</xml_diff>